<commit_message>
update all progress summary reports
</commit_message>
<xml_diff>
--- a/docs/Progress Summary Reports/SE_16_PM_03.docx
+++ b/docs/Progress Summary Reports/SE_16_PM_03.docx
@@ -243,7 +243,13 @@
                                   <w:rPr>
                                     <w:color w:val="2E74B5" w:themeColor="accent1" w:themeShade="BF"/>
                                   </w:rPr>
-                                  <w:t>Department of Computer Science Aberystwyth University Aberystwyth Ceredigion SY23 3DB Copyright © Aberystwyth 2015</w:t>
+                                  <w:t xml:space="preserve">Department of Computer Science Aberystwyth University Aberystwyth Ceredigion SY23 </w:t>
+                                </w:r>
+                                <w:r>
+                                  <w:rPr>
+                                    <w:color w:val="2E74B5" w:themeColor="accent1" w:themeShade="BF"/>
+                                  </w:rPr>
+                                  <w:t>3DB Copyright © Aberystwyth 2016</w:t>
                                 </w:r>
                               </w:p>
                             </w:txbxContent>
@@ -265,7 +271,7 @@
               </mc:Choice>
               <mc:Fallback>
                 <w:pict>
-                  <v:shapetype w14:anchorId="4EB322B6" id="_x0000_t202" coordsize="21600,21600" o:spt="202" path="m,l,21600r21600,l21600,xe">
+                  <v:shapetype w14:anchorId="61C18C84" id="_x0000_t202" coordsize="21600,21600" o:spt="202" path="m,l,21600r21600,l21600,xe">
                     <v:stroke joinstyle="miter"/>
                     <v:path gradientshapeok="t" o:connecttype="rect"/>
                   </v:shapetype>
@@ -283,7 +289,13 @@
                             <w:rPr>
                               <w:color w:val="2E74B5" w:themeColor="accent1" w:themeShade="BF"/>
                             </w:rPr>
-                            <w:t>Department of Computer Science Aberystwyth University Aberystwyth Ceredigion SY23 3DB Copyright © Aberystwyth 2015</w:t>
+                            <w:t xml:space="preserve">Department of Computer Science Aberystwyth University Aberystwyth Ceredigion SY23 </w:t>
+                          </w:r>
+                          <w:r>
+                            <w:rPr>
+                              <w:color w:val="2E74B5" w:themeColor="accent1" w:themeShade="BF"/>
+                            </w:rPr>
+                            <w:t>3DB Copyright © Aberystwyth 2016</w:t>
                           </w:r>
                         </w:p>
                       </w:txbxContent>
@@ -356,11 +368,19 @@
                                     <w:color w:val="2E74B5" w:themeColor="accent1" w:themeShade="BF"/>
                                   </w:rPr>
                                 </w:pPr>
+                                <w:proofErr w:type="spellStart"/>
                                 <w:r>
                                   <w:rPr>
                                     <w:color w:val="2E74B5" w:themeColor="accent1" w:themeShade="BF"/>
                                   </w:rPr>
-                                  <w:t xml:space="preserve">Config Ref: </w:t>
+                                  <w:t>Config</w:t>
+                                </w:r>
+                                <w:proofErr w:type="spellEnd"/>
+                                <w:r>
+                                  <w:rPr>
+                                    <w:color w:val="2E74B5" w:themeColor="accent1" w:themeShade="BF"/>
+                                  </w:rPr>
+                                  <w:t xml:space="preserve"> Ref: </w:t>
                                 </w:r>
                                 <w:r>
                                   <w:rPr>
@@ -404,7 +424,7 @@
                                   <w:rPr>
                                     <w:color w:val="2E74B5" w:themeColor="accent1" w:themeShade="BF"/>
                                   </w:rPr>
-                                  <w:t>1.0</w:t>
+                                  <w:t>1.3</w:t>
                                 </w:r>
                               </w:p>
                               <w:p>
@@ -469,11 +489,7 @@
               </mc:Choice>
               <mc:Fallback>
                 <w:pict>
-                  <v:shapetype w14:anchorId="6B9CD41C" id="_x0000_t202" coordsize="21600,21600" o:spt="202" path="m,l,21600r21600,l21600,xe">
-                    <v:stroke joinstyle="miter"/>
-                    <v:path gradientshapeok="t" o:connecttype="rect"/>
-                  </v:shapetype>
-                  <v:shape id="Text Box 1" o:spid="_x0000_s1027" type="#_x0000_t202" style="position:absolute;margin-left:42.75pt;margin-top:257.2pt;width:141.75pt;height:89.25pt;z-index:251659264;visibility:visible;mso-wrap-style:square;mso-width-percent:0;mso-height-percent:0;mso-wrap-distance-left:9pt;mso-wrap-distance-top:0;mso-wrap-distance-right:9pt;mso-wrap-distance-bottom:0;mso-position-horizontal:absolute;mso-position-horizontal-relative:text;mso-position-vertical:absolute;mso-position-vertical-relative:text;mso-width-percent:0;mso-height-percent:0;mso-width-relative:margin;mso-height-relative:margin;v-text-anchor:top" o:gfxdata="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" filled="f" stroked="f" strokeweight=".5pt">
+                  <v:shape w14:anchorId="6B9CD41C" id="Text Box 1" o:spid="_x0000_s1027" type="#_x0000_t202" style="position:absolute;margin-left:42.75pt;margin-top:257.2pt;width:141.75pt;height:89.25pt;z-index:251659264;visibility:visible;mso-wrap-style:square;mso-width-percent:0;mso-height-percent:0;mso-wrap-distance-left:9pt;mso-wrap-distance-top:0;mso-wrap-distance-right:9pt;mso-wrap-distance-bottom:0;mso-position-horizontal:absolute;mso-position-horizontal-relative:text;mso-position-vertical:absolute;mso-position-vertical-relative:text;mso-width-percent:0;mso-height-percent:0;mso-width-relative:margin;mso-height-relative:margin;v-text-anchor:top" o:gfxdata="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" filled="f" stroked="f" strokeweight=".5pt">
                     <v:textbox>
                       <w:txbxContent>
                         <w:p>
@@ -482,11 +498,19 @@
                               <w:color w:val="2E74B5" w:themeColor="accent1" w:themeShade="BF"/>
                             </w:rPr>
                           </w:pPr>
+                          <w:proofErr w:type="spellStart"/>
                           <w:r>
                             <w:rPr>
                               <w:color w:val="2E74B5" w:themeColor="accent1" w:themeShade="BF"/>
                             </w:rPr>
-                            <w:t xml:space="preserve">Config Ref: </w:t>
+                            <w:t>Config</w:t>
+                          </w:r>
+                          <w:proofErr w:type="spellEnd"/>
+                          <w:r>
+                            <w:rPr>
+                              <w:color w:val="2E74B5" w:themeColor="accent1" w:themeShade="BF"/>
+                            </w:rPr>
+                            <w:t xml:space="preserve"> Ref: </w:t>
                           </w:r>
                           <w:r>
                             <w:rPr>
@@ -530,7 +554,7 @@
                             <w:rPr>
                               <w:color w:val="2E74B5" w:themeColor="accent1" w:themeShade="BF"/>
                             </w:rPr>
-                            <w:t>1.0</w:t>
+                            <w:t>1.3</w:t>
                           </w:r>
                         </w:p>
                         <w:p>
@@ -612,93 +636,560 @@
             </w:tc>
           </w:tr>
         </w:tbl>
+        <w:sdt>
+          <w:sdtPr>
+            <w:id w:val="-1091782539"/>
+            <w:docPartObj>
+              <w:docPartGallery w:val="Table of Contents"/>
+              <w:docPartUnique/>
+            </w:docPartObj>
+          </w:sdtPr>
+          <w:sdtEndPr>
+            <w:rPr>
+              <w:rFonts w:asciiTheme="minorHAnsi" w:eastAsiaTheme="minorHAnsi" w:hAnsiTheme="minorHAnsi" w:cstheme="minorBidi"/>
+              <w:b/>
+              <w:bCs/>
+              <w:noProof/>
+              <w:color w:val="auto"/>
+              <w:sz w:val="22"/>
+              <w:szCs w:val="22"/>
+              <w:lang w:val="en-GB"/>
+            </w:rPr>
+          </w:sdtEndPr>
+          <w:sdtContent>
+            <w:p>
+              <w:pPr>
+                <w:pStyle w:val="TOCHeading"/>
+              </w:pPr>
+              <w:r>
+                <w:t>Contents</w:t>
+              </w:r>
+            </w:p>
+            <w:p>
+              <w:pPr>
+                <w:pStyle w:val="TOC1"/>
+                <w:tabs>
+                  <w:tab w:val="left" w:pos="660"/>
+                  <w:tab w:val="right" w:leader="dot" w:pos="9016"/>
+                </w:tabs>
+                <w:rPr>
+                  <w:noProof/>
+                </w:rPr>
+              </w:pPr>
+              <w:r>
+                <w:fldChar w:fldCharType="begin"/>
+              </w:r>
+              <w:r>
+                <w:instrText xml:space="preserve"> TOC \o "1-3" \h \z \u </w:instrText>
+              </w:r>
+              <w:r>
+                <w:fldChar w:fldCharType="separate"/>
+              </w:r>
+              <w:hyperlink w:anchor="_Toc441750731" w:history="1">
+                <w:r>
+                  <w:rPr>
+                    <w:rStyle w:val="Hyperlink"/>
+                    <w:noProof/>
+                  </w:rPr>
+                  <w:t>1.0</w:t>
+                </w:r>
+                <w:r>
+                  <w:rPr>
+                    <w:noProof/>
+                  </w:rPr>
+                  <w:t xml:space="preserve"> </w:t>
+                </w:r>
+                <w:r>
+                  <w:rPr>
+                    <w:rStyle w:val="Hyperlink"/>
+                    <w:noProof/>
+                  </w:rPr>
+                  <w:t>Introduction</w:t>
+                </w:r>
+                <w:r>
+                  <w:rPr>
+                    <w:noProof/>
+                    <w:webHidden/>
+                  </w:rPr>
+                  <w:tab/>
+                </w:r>
+                <w:r>
+                  <w:rPr>
+                    <w:noProof/>
+                    <w:webHidden/>
+                  </w:rPr>
+                  <w:fldChar w:fldCharType="begin"/>
+                </w:r>
+                <w:r>
+                  <w:rPr>
+                    <w:noProof/>
+                    <w:webHidden/>
+                  </w:rPr>
+                  <w:instrText xml:space="preserve"> PAGEREF _Toc441750731 \h </w:instrText>
+                </w:r>
+                <w:r>
+                  <w:rPr>
+                    <w:noProof/>
+                    <w:webHidden/>
+                  </w:rPr>
+                </w:r>
+                <w:r>
+                  <w:rPr>
+                    <w:noProof/>
+                    <w:webHidden/>
+                  </w:rPr>
+                  <w:fldChar w:fldCharType="separate"/>
+                </w:r>
+                <w:r>
+                  <w:rPr>
+                    <w:noProof/>
+                    <w:webHidden/>
+                  </w:rPr>
+                  <w:t>2</w:t>
+                </w:r>
+                <w:r>
+                  <w:rPr>
+                    <w:noProof/>
+                    <w:webHidden/>
+                  </w:rPr>
+                  <w:fldChar w:fldCharType="end"/>
+                </w:r>
+              </w:hyperlink>
+            </w:p>
+            <w:p>
+              <w:pPr>
+                <w:pStyle w:val="TOC2"/>
+                <w:tabs>
+                  <w:tab w:val="right" w:leader="dot" w:pos="9016"/>
+                </w:tabs>
+                <w:rPr>
+                  <w:noProof/>
+                </w:rPr>
+              </w:pPr>
+              <w:hyperlink w:anchor="_Toc441750732" w:history="1">
+                <w:r>
+                  <w:rPr>
+                    <w:rStyle w:val="Hyperlink"/>
+                    <w:noProof/>
+                  </w:rPr>
+                  <w:t>1.1 Purpose of this document</w:t>
+                </w:r>
+                <w:r>
+                  <w:rPr>
+                    <w:noProof/>
+                    <w:webHidden/>
+                  </w:rPr>
+                  <w:tab/>
+                </w:r>
+                <w:r>
+                  <w:rPr>
+                    <w:noProof/>
+                    <w:webHidden/>
+                  </w:rPr>
+                  <w:fldChar w:fldCharType="begin"/>
+                </w:r>
+                <w:r>
+                  <w:rPr>
+                    <w:noProof/>
+                    <w:webHidden/>
+                  </w:rPr>
+                  <w:instrText xml:space="preserve"> PAGEREF _Toc441750732 \h </w:instrText>
+                </w:r>
+                <w:r>
+                  <w:rPr>
+                    <w:noProof/>
+                    <w:webHidden/>
+                  </w:rPr>
+                </w:r>
+                <w:r>
+                  <w:rPr>
+                    <w:noProof/>
+                    <w:webHidden/>
+                  </w:rPr>
+                  <w:fldChar w:fldCharType="separate"/>
+                </w:r>
+                <w:r>
+                  <w:rPr>
+                    <w:noProof/>
+                    <w:webHidden/>
+                  </w:rPr>
+                  <w:t>2</w:t>
+                </w:r>
+                <w:r>
+                  <w:rPr>
+                    <w:noProof/>
+                    <w:webHidden/>
+                  </w:rPr>
+                  <w:fldChar w:fldCharType="end"/>
+                </w:r>
+              </w:hyperlink>
+            </w:p>
+            <w:p>
+              <w:pPr>
+                <w:pStyle w:val="TOC2"/>
+                <w:tabs>
+                  <w:tab w:val="right" w:leader="dot" w:pos="9016"/>
+                </w:tabs>
+                <w:rPr>
+                  <w:noProof/>
+                </w:rPr>
+              </w:pPr>
+              <w:hyperlink w:anchor="_Toc441750733" w:history="1">
+                <w:r>
+                  <w:rPr>
+                    <w:rStyle w:val="Hyperlink"/>
+                    <w:noProof/>
+                  </w:rPr>
+                  <w:t>1.2 Scope</w:t>
+                </w:r>
+                <w:r>
+                  <w:rPr>
+                    <w:noProof/>
+                    <w:webHidden/>
+                  </w:rPr>
+                  <w:tab/>
+                </w:r>
+                <w:r>
+                  <w:rPr>
+                    <w:noProof/>
+                    <w:webHidden/>
+                  </w:rPr>
+                  <w:fldChar w:fldCharType="begin"/>
+                </w:r>
+                <w:r>
+                  <w:rPr>
+                    <w:noProof/>
+                    <w:webHidden/>
+                  </w:rPr>
+                  <w:instrText xml:space="preserve"> PAGEREF _Toc441750733 \h </w:instrText>
+                </w:r>
+                <w:r>
+                  <w:rPr>
+                    <w:noProof/>
+                    <w:webHidden/>
+                  </w:rPr>
+                </w:r>
+                <w:r>
+                  <w:rPr>
+                    <w:noProof/>
+                    <w:webHidden/>
+                  </w:rPr>
+                  <w:fldChar w:fldCharType="separate"/>
+                </w:r>
+                <w:r>
+                  <w:rPr>
+                    <w:noProof/>
+                    <w:webHidden/>
+                  </w:rPr>
+                  <w:t>2</w:t>
+                </w:r>
+                <w:r>
+                  <w:rPr>
+                    <w:noProof/>
+                    <w:webHidden/>
+                  </w:rPr>
+                  <w:fldChar w:fldCharType="end"/>
+                </w:r>
+              </w:hyperlink>
+            </w:p>
+            <w:p>
+              <w:pPr>
+                <w:pStyle w:val="TOC2"/>
+                <w:tabs>
+                  <w:tab w:val="right" w:leader="dot" w:pos="9016"/>
+                </w:tabs>
+                <w:rPr>
+                  <w:noProof/>
+                </w:rPr>
+              </w:pPr>
+              <w:hyperlink w:anchor="_Toc441750734" w:history="1">
+                <w:r>
+                  <w:rPr>
+                    <w:rStyle w:val="Hyperlink"/>
+                    <w:noProof/>
+                  </w:rPr>
+                  <w:t>1.3 Objectives</w:t>
+                </w:r>
+                <w:r>
+                  <w:rPr>
+                    <w:noProof/>
+                    <w:webHidden/>
+                  </w:rPr>
+                  <w:tab/>
+                </w:r>
+                <w:r>
+                  <w:rPr>
+                    <w:noProof/>
+                    <w:webHidden/>
+                  </w:rPr>
+                  <w:fldChar w:fldCharType="begin"/>
+                </w:r>
+                <w:r>
+                  <w:rPr>
+                    <w:noProof/>
+                    <w:webHidden/>
+                  </w:rPr>
+                  <w:instrText xml:space="preserve"> PAGEREF _Toc441750734 \h </w:instrText>
+                </w:r>
+                <w:r>
+                  <w:rPr>
+                    <w:noProof/>
+                    <w:webHidden/>
+                  </w:rPr>
+                </w:r>
+                <w:r>
+                  <w:rPr>
+                    <w:noProof/>
+                    <w:webHidden/>
+                  </w:rPr>
+                  <w:fldChar w:fldCharType="separate"/>
+                </w:r>
+                <w:r>
+                  <w:rPr>
+                    <w:noProof/>
+                    <w:webHidden/>
+                  </w:rPr>
+                  <w:t>3</w:t>
+                </w:r>
+                <w:r>
+                  <w:rPr>
+                    <w:noProof/>
+                    <w:webHidden/>
+                  </w:rPr>
+                  <w:fldChar w:fldCharType="end"/>
+                </w:r>
+              </w:hyperlink>
+            </w:p>
+            <w:p>
+              <w:pPr>
+                <w:pStyle w:val="TOC2"/>
+                <w:tabs>
+                  <w:tab w:val="right" w:leader="dot" w:pos="9016"/>
+                </w:tabs>
+                <w:rPr>
+                  <w:noProof/>
+                </w:rPr>
+              </w:pPr>
+              <w:hyperlink w:anchor="_Toc441750735" w:history="1">
+                <w:r>
+                  <w:rPr>
+                    <w:rStyle w:val="Hyperlink"/>
+                    <w:noProof/>
+                  </w:rPr>
+                  <w:t>2.0 Project Summary Report</w:t>
+                </w:r>
+                <w:r>
+                  <w:rPr>
+                    <w:noProof/>
+                    <w:webHidden/>
+                  </w:rPr>
+                  <w:tab/>
+                </w:r>
+                <w:r>
+                  <w:rPr>
+                    <w:noProof/>
+                    <w:webHidden/>
+                  </w:rPr>
+                  <w:fldChar w:fldCharType="begin"/>
+                </w:r>
+                <w:r>
+                  <w:rPr>
+                    <w:noProof/>
+                    <w:webHidden/>
+                  </w:rPr>
+                  <w:instrText xml:space="preserve"> PAGEREF _Toc441750735 \h </w:instrText>
+                </w:r>
+                <w:r>
+                  <w:rPr>
+                    <w:noProof/>
+                    <w:webHidden/>
+                  </w:rPr>
+                </w:r>
+                <w:r>
+                  <w:rPr>
+                    <w:noProof/>
+                    <w:webHidden/>
+                  </w:rPr>
+                  <w:fldChar w:fldCharType="separate"/>
+                </w:r>
+                <w:r>
+                  <w:rPr>
+                    <w:noProof/>
+                    <w:webHidden/>
+                  </w:rPr>
+                  <w:t>3</w:t>
+                </w:r>
+                <w:r>
+                  <w:rPr>
+                    <w:noProof/>
+                    <w:webHidden/>
+                  </w:rPr>
+                  <w:fldChar w:fldCharType="end"/>
+                </w:r>
+              </w:hyperlink>
+            </w:p>
+            <w:p>
+              <w:pPr>
+                <w:pStyle w:val="TOC1"/>
+                <w:tabs>
+                  <w:tab w:val="right" w:leader="dot" w:pos="9016"/>
+                </w:tabs>
+                <w:rPr>
+                  <w:noProof/>
+                </w:rPr>
+              </w:pPr>
+              <w:hyperlink w:anchor="_Toc441750736" w:history="1">
+                <w:r>
+                  <w:rPr>
+                    <w:rStyle w:val="Hyperlink"/>
+                    <w:noProof/>
+                  </w:rPr>
+                  <w:t>References</w:t>
+                </w:r>
+                <w:r>
+                  <w:rPr>
+                    <w:noProof/>
+                    <w:webHidden/>
+                  </w:rPr>
+                  <w:tab/>
+                </w:r>
+                <w:r>
+                  <w:rPr>
+                    <w:noProof/>
+                    <w:webHidden/>
+                  </w:rPr>
+                  <w:fldChar w:fldCharType="begin"/>
+                </w:r>
+                <w:r>
+                  <w:rPr>
+                    <w:noProof/>
+                    <w:webHidden/>
+                  </w:rPr>
+                  <w:instrText xml:space="preserve"> PAGEREF _Toc441750736 \h </w:instrText>
+                </w:r>
+                <w:r>
+                  <w:rPr>
+                    <w:noProof/>
+                    <w:webHidden/>
+                  </w:rPr>
+                </w:r>
+                <w:r>
+                  <w:rPr>
+                    <w:noProof/>
+                    <w:webHidden/>
+                  </w:rPr>
+                  <w:fldChar w:fldCharType="separate"/>
+                </w:r>
+                <w:r>
+                  <w:rPr>
+                    <w:noProof/>
+                    <w:webHidden/>
+                  </w:rPr>
+                  <w:t>4</w:t>
+                </w:r>
+                <w:r>
+                  <w:rPr>
+                    <w:noProof/>
+                    <w:webHidden/>
+                  </w:rPr>
+                  <w:fldChar w:fldCharType="end"/>
+                </w:r>
+              </w:hyperlink>
+            </w:p>
+            <w:p>
+              <w:pPr>
+                <w:pStyle w:val="TOC1"/>
+                <w:tabs>
+                  <w:tab w:val="right" w:leader="dot" w:pos="9016"/>
+                </w:tabs>
+                <w:rPr>
+                  <w:noProof/>
+                </w:rPr>
+              </w:pPr>
+              <w:hyperlink w:anchor="_Toc441750737" w:history="1">
+                <w:r>
+                  <w:rPr>
+                    <w:rStyle w:val="Hyperlink"/>
+                    <w:noProof/>
+                  </w:rPr>
+                  <w:t>Change History</w:t>
+                </w:r>
+                <w:r>
+                  <w:rPr>
+                    <w:noProof/>
+                    <w:webHidden/>
+                  </w:rPr>
+                  <w:tab/>
+                </w:r>
+                <w:r>
+                  <w:rPr>
+                    <w:noProof/>
+                    <w:webHidden/>
+                  </w:rPr>
+                  <w:fldChar w:fldCharType="begin"/>
+                </w:r>
+                <w:r>
+                  <w:rPr>
+                    <w:noProof/>
+                    <w:webHidden/>
+                  </w:rPr>
+                  <w:instrText xml:space="preserve"> PAGEREF _Toc441750737 \h </w:instrText>
+                </w:r>
+                <w:r>
+                  <w:rPr>
+                    <w:noProof/>
+                    <w:webHidden/>
+                  </w:rPr>
+                </w:r>
+                <w:r>
+                  <w:rPr>
+                    <w:noProof/>
+                    <w:webHidden/>
+                  </w:rPr>
+                  <w:fldChar w:fldCharType="separate"/>
+                </w:r>
+                <w:r>
+                  <w:rPr>
+                    <w:noProof/>
+                    <w:webHidden/>
+                  </w:rPr>
+                  <w:t>4</w:t>
+                </w:r>
+                <w:r>
+                  <w:rPr>
+                    <w:noProof/>
+                    <w:webHidden/>
+                  </w:rPr>
+                  <w:fldChar w:fldCharType="end"/>
+                </w:r>
+              </w:hyperlink>
+            </w:p>
+            <w:p>
+              <w:r>
+                <w:rPr>
+                  <w:b/>
+                  <w:bCs/>
+                  <w:noProof/>
+                </w:rPr>
+                <w:fldChar w:fldCharType="end"/>
+              </w:r>
+            </w:p>
+          </w:sdtContent>
+        </w:sdt>
         <w:p>
           <w:pPr>
-            <w:pStyle w:val="ListParagraph"/>
-            <w:ind w:left="1080"/>
             <w:rPr>
               <w:b/>
-              <w:sz w:val="36"/>
             </w:rPr>
-          </w:pPr>
-          <w:r>
-            <w:rPr>
-              <w:b/>
-              <w:sz w:val="36"/>
-            </w:rPr>
-            <w:t>Contents</w:t>
-          </w:r>
-        </w:p>
-        <w:p>
-          <w:r>
-            <w:t xml:space="preserve">1 Introduction </w:t>
-          </w:r>
-        </w:p>
-        <w:p>
-          <w:pPr>
-            <w:pStyle w:val="ListParagraph"/>
-            <w:numPr>
-              <w:ilvl w:val="1"/>
-              <w:numId w:val="2"/>
-            </w:numPr>
-          </w:pPr>
-          <w:r>
-            <w:t xml:space="preserve">Purpose of this document </w:t>
-          </w:r>
-        </w:p>
-        <w:p>
-          <w:pPr>
-            <w:pStyle w:val="ListParagraph"/>
-            <w:numPr>
-              <w:ilvl w:val="1"/>
-              <w:numId w:val="2"/>
-            </w:numPr>
-          </w:pPr>
-          <w:r>
-            <w:t>Scope</w:t>
-          </w:r>
-        </w:p>
-        <w:p>
-          <w:pPr>
-            <w:pStyle w:val="ListParagraph"/>
-            <w:numPr>
-              <w:ilvl w:val="1"/>
-              <w:numId w:val="2"/>
-            </w:numPr>
-          </w:pPr>
-          <w:r>
-            <w:t>Objective</w:t>
-          </w:r>
-        </w:p>
-        <w:p>
-          <w:pPr>
-            <w:pStyle w:val="ListParagraph"/>
-            <w:numPr>
-              <w:ilvl w:val="0"/>
-              <w:numId w:val="2"/>
-            </w:numPr>
-          </w:pPr>
-          <w:r>
-            <w:t xml:space="preserve">Summary Progress Report </w:t>
-          </w:r>
-        </w:p>
-        <w:p>
-          <w:pPr>
-            <w:pStyle w:val="ListParagraph"/>
-            <w:ind w:left="1080"/>
           </w:pPr>
         </w:p>
       </w:sdtContent>
     </w:sdt>
+    <w:p/>
+    <w:p/>
     <w:p>
-      <w:pPr>
-        <w:tabs>
-          <w:tab w:val="left" w:pos="1005"/>
-        </w:tabs>
-      </w:pPr>
-      <w:r>
-        <w:tab/>
-      </w:r>
+      <w:bookmarkStart w:id="0" w:name="_GoBack"/>
+      <w:bookmarkEnd w:id="0"/>
     </w:p>
     <w:p/>
     <w:p/>
@@ -719,45 +1210,39 @@
     <w:p/>
     <w:p/>
     <w:p/>
-    <w:p/>
-    <w:p/>
-    <w:p/>
-    <w:p/>
-    <w:p/>
     <w:p>
       <w:pPr>
-        <w:rPr>
-          <w:b/>
-          <w:sz w:val="36"/>
-        </w:rPr>
-      </w:pPr>
+        <w:pStyle w:val="Heading1"/>
+        <w:numPr>
+          <w:ilvl w:val="0"/>
+          <w:numId w:val="4"/>
+        </w:numPr>
+      </w:pPr>
+      <w:bookmarkStart w:id="1" w:name="_Toc441750731"/>
       <w:r>
-        <w:rPr>
-          <w:b/>
-          <w:sz w:val="36"/>
-        </w:rPr>
         <w:lastRenderedPageBreak/>
-        <w:t xml:space="preserve">Introduction </w:t>
+        <w:t>Introduction</w:t>
+      </w:r>
+      <w:bookmarkEnd w:id="1"/>
+      <w:r>
+        <w:t xml:space="preserve"> </w:t>
       </w:r>
     </w:p>
     <w:p>
       <w:pPr>
-        <w:pStyle w:val="ListParagraph"/>
-        <w:numPr>
-          <w:ilvl w:val="1"/>
-          <w:numId w:val="3"/>
-        </w:numPr>
-        <w:rPr>
-          <w:b/>
-          <w:sz w:val="32"/>
-        </w:rPr>
-      </w:pPr>
+        <w:pStyle w:val="Heading2"/>
+        <w:ind w:firstLine="720"/>
+      </w:pPr>
+      <w:bookmarkStart w:id="2" w:name="_Toc441750732"/>
       <w:r>
-        <w:rPr>
-          <w:b/>
-          <w:sz w:val="32"/>
-        </w:rPr>
-        <w:t xml:space="preserve">Purpose of this document </w:t>
+        <w:t xml:space="preserve">1.1 </w:t>
+      </w:r>
+      <w:r>
+        <w:t>Purpose of this document</w:t>
+      </w:r>
+      <w:bookmarkEnd w:id="2"/>
+      <w:r>
+        <w:t xml:space="preserve"> </w:t>
       </w:r>
     </w:p>
     <w:p>
@@ -767,23 +1252,17 @@
     </w:p>
     <w:p>
       <w:pPr>
-        <w:pStyle w:val="ListParagraph"/>
-        <w:numPr>
-          <w:ilvl w:val="1"/>
-          <w:numId w:val="3"/>
-        </w:numPr>
-        <w:rPr>
-          <w:b/>
-          <w:sz w:val="32"/>
-        </w:rPr>
-      </w:pPr>
+        <w:pStyle w:val="Heading2"/>
+        <w:ind w:firstLine="720"/>
+      </w:pPr>
+      <w:bookmarkStart w:id="3" w:name="_Toc441750733"/>
       <w:r>
-        <w:rPr>
-          <w:b/>
-          <w:sz w:val="32"/>
-        </w:rPr>
+        <w:t xml:space="preserve">1.2 </w:t>
+      </w:r>
+      <w:r>
         <w:t>Scope</w:t>
       </w:r>
+      <w:bookmarkEnd w:id="3"/>
     </w:p>
     <w:p>
       <w:r>
@@ -792,30 +1271,25 @@
       <w:r>
         <w:t xml:space="preserve"> a</w:t>
       </w:r>
-      <w:bookmarkStart w:id="0" w:name="_GoBack"/>
-      <w:bookmarkEnd w:id="0"/>
       <w:r>
         <w:t xml:space="preserve"> whole. It does not describe in detail the work and participation of individual group members. </w:t>
       </w:r>
     </w:p>
     <w:p>
       <w:pPr>
-        <w:pStyle w:val="ListParagraph"/>
-        <w:numPr>
-          <w:ilvl w:val="1"/>
-          <w:numId w:val="3"/>
-        </w:numPr>
-        <w:rPr>
-          <w:b/>
-          <w:sz w:val="32"/>
-        </w:rPr>
-      </w:pPr>
+        <w:pStyle w:val="Heading2"/>
+        <w:ind w:firstLine="720"/>
+      </w:pPr>
+      <w:bookmarkStart w:id="4" w:name="_Toc441750734"/>
       <w:r>
-        <w:rPr>
-          <w:b/>
-          <w:sz w:val="32"/>
-        </w:rPr>
-        <w:t xml:space="preserve">Objectives </w:t>
+        <w:t xml:space="preserve">1.3 </w:t>
+      </w:r>
+      <w:r>
+        <w:t>Objectives</w:t>
+      </w:r>
+      <w:bookmarkEnd w:id="4"/>
+      <w:r>
+        <w:t xml:space="preserve"> </w:t>
       </w:r>
     </w:p>
     <w:p>
@@ -844,18 +1318,23 @@
     <w:p/>
     <w:p>
       <w:pPr>
-        <w:rPr>
-          <w:b/>
-          <w:sz w:val="36"/>
-        </w:rPr>
-      </w:pPr>
+        <w:pStyle w:val="Heading2"/>
+        <w:ind w:firstLine="720"/>
+      </w:pPr>
+      <w:bookmarkStart w:id="5" w:name="_Toc441750735"/>
       <w:r>
-        <w:rPr>
-          <w:b/>
-          <w:sz w:val="36"/>
-        </w:rPr>
         <w:lastRenderedPageBreak/>
-        <w:t xml:space="preserve">2. Project Summary Report </w:t>
+        <w:t>2.</w:t>
+      </w:r>
+      <w:r>
+        <w:t>0</w:t>
+      </w:r>
+      <w:r>
+        <w:t xml:space="preserve"> Project Summary Report</w:t>
+      </w:r>
+      <w:bookmarkEnd w:id="5"/>
+      <w:r>
+        <w:t xml:space="preserve"> </w:t>
       </w:r>
     </w:p>
     <w:p>
@@ -1054,8 +1533,13 @@
           </w:tcPr>
           <w:p>
             <w:r>
-              <w:t>Emil Ramsdal</w:t>
-            </w:r>
+              <w:t xml:space="preserve">Emil </w:t>
+            </w:r>
+            <w:proofErr w:type="spellStart"/>
+            <w:r>
+              <w:t>Ramsdal</w:t>
+            </w:r>
+            <w:proofErr w:type="spellEnd"/>
           </w:p>
         </w:tc>
         <w:tc>
@@ -1437,7 +1921,7 @@
           </w:tcPr>
           <w:p>
             <w:r>
-              <w:t>320</w:t>
+              <w:t>640</w:t>
             </w:r>
           </w:p>
         </w:tc>
@@ -1457,7 +1941,7 @@
           </w:tcPr>
           <w:p>
             <w:r>
-              <w:t>281</w:t>
+              <w:t>601</w:t>
             </w:r>
           </w:p>
         </w:tc>
@@ -1478,18 +1962,16 @@
     <w:p/>
     <w:p>
       <w:pPr>
-        <w:rPr>
-          <w:b/>
-          <w:sz w:val="36"/>
-        </w:rPr>
-      </w:pPr>
+        <w:pStyle w:val="Heading1"/>
+      </w:pPr>
+      <w:bookmarkStart w:id="6" w:name="_Toc441750736"/>
       <w:r>
-        <w:rPr>
-          <w:b/>
-          <w:sz w:val="36"/>
-        </w:rPr>
         <w:lastRenderedPageBreak/>
-        <w:t xml:space="preserve">References </w:t>
+        <w:t>References</w:t>
+      </w:r>
+      <w:bookmarkEnd w:id="6"/>
+      <w:r>
+        <w:t xml:space="preserve"> </w:t>
       </w:r>
     </w:p>
     <w:p>
@@ -1499,17 +1981,15 @@
     </w:p>
     <w:p>
       <w:pPr>
-        <w:rPr>
-          <w:b/>
-          <w:sz w:val="36"/>
-        </w:rPr>
-      </w:pPr>
+        <w:pStyle w:val="Heading1"/>
+      </w:pPr>
+      <w:bookmarkStart w:id="7" w:name="_Toc441750737"/>
       <w:r>
-        <w:rPr>
-          <w:b/>
-          <w:sz w:val="36"/>
-        </w:rPr>
-        <w:t xml:space="preserve">Change History </w:t>
+        <w:t>Change History</w:t>
+      </w:r>
+      <w:bookmarkEnd w:id="7"/>
+      <w:r>
+        <w:t xml:space="preserve"> </w:t>
       </w:r>
     </w:p>
     <w:tbl>
@@ -1623,6 +2103,9 @@
                 <w:tab w:val="left" w:pos="6390"/>
               </w:tabs>
             </w:pPr>
+            <w:r>
+              <w:t>1.1</w:t>
+            </w:r>
           </w:p>
         </w:tc>
         <w:tc>
@@ -1635,6 +2118,9 @@
                 <w:tab w:val="left" w:pos="6390"/>
               </w:tabs>
             </w:pPr>
+            <w:r>
+              <w:t>N/A</w:t>
+            </w:r>
           </w:p>
         </w:tc>
         <w:tc>
@@ -1647,6 +2133,9 @@
                 <w:tab w:val="left" w:pos="6390"/>
               </w:tabs>
             </w:pPr>
+            <w:r>
+              <w:t>23/10/15</w:t>
+            </w:r>
           </w:p>
         </w:tc>
         <w:tc>
@@ -1659,6 +2148,9 @@
                 <w:tab w:val="left" w:pos="6390"/>
               </w:tabs>
             </w:pPr>
+            <w:r>
+              <w:t>Status of document changed from draft to review</w:t>
+            </w:r>
           </w:p>
         </w:tc>
         <w:tc>
@@ -1671,6 +2163,169 @@
                 <w:tab w:val="left" w:pos="6390"/>
               </w:tabs>
             </w:pPr>
+            <w:r>
+              <w:t>Rhodri Pearce – rhp14</w:t>
+            </w:r>
+          </w:p>
+        </w:tc>
+      </w:tr>
+      <w:tr>
+        <w:tc>
+          <w:tcPr>
+            <w:tcW w:w="1803" w:type="dxa"/>
+          </w:tcPr>
+          <w:p>
+            <w:pPr>
+              <w:tabs>
+                <w:tab w:val="left" w:pos="6390"/>
+              </w:tabs>
+            </w:pPr>
+            <w:r>
+              <w:t>1.2</w:t>
+            </w:r>
+          </w:p>
+        </w:tc>
+        <w:tc>
+          <w:tcPr>
+            <w:tcW w:w="1803" w:type="dxa"/>
+          </w:tcPr>
+          <w:p>
+            <w:pPr>
+              <w:tabs>
+                <w:tab w:val="left" w:pos="6390"/>
+              </w:tabs>
+            </w:pPr>
+            <w:r>
+              <w:t>N/A</w:t>
+            </w:r>
+          </w:p>
+        </w:tc>
+        <w:tc>
+          <w:tcPr>
+            <w:tcW w:w="1803" w:type="dxa"/>
+          </w:tcPr>
+          <w:p>
+            <w:pPr>
+              <w:tabs>
+                <w:tab w:val="left" w:pos="6390"/>
+              </w:tabs>
+            </w:pPr>
+            <w:r>
+              <w:t>24/10</w:t>
+            </w:r>
+            <w:r>
+              <w:t>/15</w:t>
+            </w:r>
+          </w:p>
+        </w:tc>
+        <w:tc>
+          <w:tcPr>
+            <w:tcW w:w="1803" w:type="dxa"/>
+          </w:tcPr>
+          <w:p>
+            <w:pPr>
+              <w:tabs>
+                <w:tab w:val="left" w:pos="6390"/>
+              </w:tabs>
+            </w:pPr>
+            <w:r>
+              <w:t>Errors corrected with timesheets</w:t>
+            </w:r>
+          </w:p>
+        </w:tc>
+        <w:tc>
+          <w:tcPr>
+            <w:tcW w:w="1804" w:type="dxa"/>
+          </w:tcPr>
+          <w:p>
+            <w:pPr>
+              <w:tabs>
+                <w:tab w:val="left" w:pos="6390"/>
+              </w:tabs>
+            </w:pPr>
+            <w:r>
+              <w:t>Rhodri Pearce – rhp14</w:t>
+            </w:r>
+          </w:p>
+        </w:tc>
+      </w:tr>
+      <w:tr>
+        <w:tc>
+          <w:tcPr>
+            <w:tcW w:w="1803" w:type="dxa"/>
+          </w:tcPr>
+          <w:p>
+            <w:pPr>
+              <w:tabs>
+                <w:tab w:val="left" w:pos="6390"/>
+              </w:tabs>
+            </w:pPr>
+            <w:r>
+              <w:t>1.3</w:t>
+            </w:r>
+          </w:p>
+        </w:tc>
+        <w:tc>
+          <w:tcPr>
+            <w:tcW w:w="1803" w:type="dxa"/>
+          </w:tcPr>
+          <w:p>
+            <w:pPr>
+              <w:tabs>
+                <w:tab w:val="left" w:pos="6390"/>
+              </w:tabs>
+            </w:pPr>
+            <w:r>
+              <w:t>N/A</w:t>
+            </w:r>
+          </w:p>
+        </w:tc>
+        <w:tc>
+          <w:tcPr>
+            <w:tcW w:w="1803" w:type="dxa"/>
+          </w:tcPr>
+          <w:p>
+            <w:pPr>
+              <w:tabs>
+                <w:tab w:val="left" w:pos="6390"/>
+              </w:tabs>
+            </w:pPr>
+            <w:r>
+              <w:t>25/10</w:t>
+            </w:r>
+            <w:r>
+              <w:t>/15</w:t>
+            </w:r>
+          </w:p>
+        </w:tc>
+        <w:tc>
+          <w:tcPr>
+            <w:tcW w:w="1803" w:type="dxa"/>
+          </w:tcPr>
+          <w:p>
+            <w:pPr>
+              <w:tabs>
+                <w:tab w:val="left" w:pos="6390"/>
+              </w:tabs>
+            </w:pPr>
+            <w:r>
+              <w:t xml:space="preserve">Status of document changed from review to release </w:t>
+            </w:r>
+          </w:p>
+        </w:tc>
+        <w:tc>
+          <w:tcPr>
+            <w:tcW w:w="1804" w:type="dxa"/>
+          </w:tcPr>
+          <w:p>
+            <w:pPr>
+              <w:tabs>
+                <w:tab w:val="left" w:pos="6390"/>
+              </w:tabs>
+            </w:pPr>
+            <w:r>
+              <w:t>Rhodri Pearce – rhp14</w:t>
+            </w:r>
           </w:p>
         </w:tc>
       </w:tr>
@@ -1699,10 +2354,10 @@
       </w:r>
     </w:p>
     <w:sectPr>
-      <w:headerReference w:type="default" r:id="rId7"/>
-      <w:footerReference w:type="default" r:id="rId8"/>
-      <w:headerReference w:type="first" r:id="rId9"/>
-      <w:footerReference w:type="first" r:id="rId10"/>
+      <w:headerReference w:type="default" r:id="rId8"/>
+      <w:footerReference w:type="default" r:id="rId9"/>
+      <w:headerReference w:type="first" r:id="rId10"/>
+      <w:footerReference w:type="first" r:id="rId11"/>
       <w:pgSz w:w="11906" w:h="16838"/>
       <w:pgMar w:top="1440" w:right="1440" w:bottom="1440" w:left="1440" w:header="708" w:footer="708" w:gutter="0"/>
       <w:cols w:space="708"/>
@@ -2049,7 +2704,16 @@
       <w:t xml:space="preserve">Group </w:t>
     </w:r>
     <w:r>
-      <w:t>Project – Project Plan/1 (Release</w:t>
+      <w:t>Project – Project Plan</w:t>
+    </w:r>
+    <w:r>
+      <w:t xml:space="preserve"> </w:t>
+    </w:r>
+    <w:r>
+      <w:t>/ 1.3</w:t>
+    </w:r>
+    <w:r>
+      <w:t xml:space="preserve"> (Release</w:t>
     </w:r>
     <w:r>
       <w:t>)</w:t>
@@ -2076,10 +2740,19 @@
       <w:t>Summary Progress Report</w:t>
     </w:r>
     <w:r>
+      <w:t xml:space="preserve"> </w:t>
+    </w:r>
+    <w:r>
       <w:t>/</w:t>
     </w:r>
     <w:r>
-      <w:t xml:space="preserve"> (Release</w:t>
+      <w:t xml:space="preserve"> </w:t>
+    </w:r>
+    <w:r>
+      <w:t xml:space="preserve">1.3 </w:t>
+    </w:r>
+    <w:r>
+      <w:t>(Release</w:t>
     </w:r>
     <w:r>
       <w:t>)</w:t>
@@ -2091,6 +2764,119 @@
 <file path=word/numbering.xml><?xml version="1.0" encoding="utf-8"?>
 <w:numbering xmlns:wpc="http://schemas.microsoft.com/office/word/2010/wordprocessingCanvas" xmlns:mc="http://schemas.openxmlformats.org/markup-compatibility/2006" xmlns:o="urn:schemas-microsoft-com:office:office" xmlns:r="http://schemas.openxmlformats.org/officeDocument/2006/relationships" xmlns:m="http://schemas.openxmlformats.org/officeDocument/2006/math" xmlns:v="urn:schemas-microsoft-com:vml" xmlns:wp14="http://schemas.microsoft.com/office/word/2010/wordprocessingDrawing" xmlns:wp="http://schemas.openxmlformats.org/drawingml/2006/wordprocessingDrawing" xmlns:w10="urn:schemas-microsoft-com:office:word" xmlns:w="http://schemas.openxmlformats.org/wordprocessingml/2006/main" xmlns:w14="http://schemas.microsoft.com/office/word/2010/wordml" xmlns:w15="http://schemas.microsoft.com/office/word/2012/wordml" xmlns:wpg="http://schemas.microsoft.com/office/word/2010/wordprocessingGroup" xmlns:wpi="http://schemas.microsoft.com/office/word/2010/wordprocessingInk" xmlns:wne="http://schemas.microsoft.com/office/word/2006/wordml" xmlns:wps="http://schemas.microsoft.com/office/word/2010/wordprocessingShape" mc:Ignorable="w14 w15 wp14">
   <w:abstractNum w:abstractNumId="0" w15:restartNumberingAfterBreak="0">
+    <w:nsid w:val="00A86AE0"/>
+    <w:multiLevelType w:val="multilevel"/>
+    <w:tmpl w:val="E75E7EB6"/>
+    <w:lvl w:ilvl="0">
+      <w:start w:val="1"/>
+      <w:numFmt w:val="decimal"/>
+      <w:lvlText w:val="%1"/>
+      <w:lvlJc w:val="left"/>
+      <w:pPr>
+        <w:ind w:left="420" w:hanging="420"/>
+      </w:pPr>
+      <w:rPr>
+        <w:rFonts w:hint="default"/>
+      </w:rPr>
+    </w:lvl>
+    <w:lvl w:ilvl="1">
+      <w:start w:val="2"/>
+      <w:numFmt w:val="decimal"/>
+      <w:lvlText w:val="%1.%2"/>
+      <w:lvlJc w:val="left"/>
+      <w:pPr>
+        <w:ind w:left="1440" w:hanging="720"/>
+      </w:pPr>
+      <w:rPr>
+        <w:rFonts w:hint="default"/>
+      </w:rPr>
+    </w:lvl>
+    <w:lvl w:ilvl="2">
+      <w:start w:val="1"/>
+      <w:numFmt w:val="decimal"/>
+      <w:lvlText w:val="%1.%2.%3"/>
+      <w:lvlJc w:val="left"/>
+      <w:pPr>
+        <w:ind w:left="2160" w:hanging="720"/>
+      </w:pPr>
+      <w:rPr>
+        <w:rFonts w:hint="default"/>
+      </w:rPr>
+    </w:lvl>
+    <w:lvl w:ilvl="3">
+      <w:start w:val="1"/>
+      <w:numFmt w:val="decimal"/>
+      <w:lvlText w:val="%1.%2.%3.%4"/>
+      <w:lvlJc w:val="left"/>
+      <w:pPr>
+        <w:ind w:left="3240" w:hanging="1080"/>
+      </w:pPr>
+      <w:rPr>
+        <w:rFonts w:hint="default"/>
+      </w:rPr>
+    </w:lvl>
+    <w:lvl w:ilvl="4">
+      <w:start w:val="1"/>
+      <w:numFmt w:val="decimal"/>
+      <w:lvlText w:val="%1.%2.%3.%4.%5"/>
+      <w:lvlJc w:val="left"/>
+      <w:pPr>
+        <w:ind w:left="4320" w:hanging="1440"/>
+      </w:pPr>
+      <w:rPr>
+        <w:rFonts w:hint="default"/>
+      </w:rPr>
+    </w:lvl>
+    <w:lvl w:ilvl="5">
+      <w:start w:val="1"/>
+      <w:numFmt w:val="decimal"/>
+      <w:lvlText w:val="%1.%2.%3.%4.%5.%6"/>
+      <w:lvlJc w:val="left"/>
+      <w:pPr>
+        <w:ind w:left="5040" w:hanging="1440"/>
+      </w:pPr>
+      <w:rPr>
+        <w:rFonts w:hint="default"/>
+      </w:rPr>
+    </w:lvl>
+    <w:lvl w:ilvl="6">
+      <w:start w:val="1"/>
+      <w:numFmt w:val="decimal"/>
+      <w:lvlText w:val="%1.%2.%3.%4.%5.%6.%7"/>
+      <w:lvlJc w:val="left"/>
+      <w:pPr>
+        <w:ind w:left="6120" w:hanging="1800"/>
+      </w:pPr>
+      <w:rPr>
+        <w:rFonts w:hint="default"/>
+      </w:rPr>
+    </w:lvl>
+    <w:lvl w:ilvl="7">
+      <w:start w:val="1"/>
+      <w:numFmt w:val="decimal"/>
+      <w:lvlText w:val="%1.%2.%3.%4.%5.%6.%7.%8"/>
+      <w:lvlJc w:val="left"/>
+      <w:pPr>
+        <w:ind w:left="7200" w:hanging="2160"/>
+      </w:pPr>
+      <w:rPr>
+        <w:rFonts w:hint="default"/>
+      </w:rPr>
+    </w:lvl>
+    <w:lvl w:ilvl="8">
+      <w:start w:val="1"/>
+      <w:numFmt w:val="decimal"/>
+      <w:lvlText w:val="%1.%2.%3.%4.%5.%6.%7.%8.%9"/>
+      <w:lvlJc w:val="left"/>
+      <w:pPr>
+        <w:ind w:left="7920" w:hanging="2160"/>
+      </w:pPr>
+      <w:rPr>
+        <w:rFonts w:hint="default"/>
+      </w:rPr>
+    </w:lvl>
+  </w:abstractNum>
+  <w:abstractNum w:abstractNumId="1" w15:restartNumberingAfterBreak="0">
     <w:nsid w:val="01DA2A68"/>
     <w:multiLevelType w:val="multilevel"/>
     <w:tmpl w:val="0AD4E256"/>
@@ -2203,7 +2989,233 @@
       </w:rPr>
     </w:lvl>
   </w:abstractNum>
-  <w:abstractNum w:abstractNumId="1" w15:restartNumberingAfterBreak="0">
+  <w:abstractNum w:abstractNumId="2" w15:restartNumberingAfterBreak="0">
+    <w:nsid w:val="091F2DDA"/>
+    <w:multiLevelType w:val="multilevel"/>
+    <w:tmpl w:val="7AF20F06"/>
+    <w:lvl w:ilvl="0">
+      <w:start w:val="1"/>
+      <w:numFmt w:val="decimal"/>
+      <w:lvlText w:val="%1"/>
+      <w:lvlJc w:val="left"/>
+      <w:pPr>
+        <w:ind w:left="420" w:hanging="420"/>
+      </w:pPr>
+      <w:rPr>
+        <w:rFonts w:hint="default"/>
+      </w:rPr>
+    </w:lvl>
+    <w:lvl w:ilvl="1">
+      <w:start w:val="2"/>
+      <w:numFmt w:val="decimal"/>
+      <w:lvlText w:val="%1.%2"/>
+      <w:lvlJc w:val="left"/>
+      <w:pPr>
+        <w:ind w:left="720" w:hanging="720"/>
+      </w:pPr>
+      <w:rPr>
+        <w:rFonts w:hint="default"/>
+      </w:rPr>
+    </w:lvl>
+    <w:lvl w:ilvl="2">
+      <w:start w:val="1"/>
+      <w:numFmt w:val="decimal"/>
+      <w:lvlText w:val="%1.%2.%3"/>
+      <w:lvlJc w:val="left"/>
+      <w:pPr>
+        <w:ind w:left="720" w:hanging="720"/>
+      </w:pPr>
+      <w:rPr>
+        <w:rFonts w:hint="default"/>
+      </w:rPr>
+    </w:lvl>
+    <w:lvl w:ilvl="3">
+      <w:start w:val="1"/>
+      <w:numFmt w:val="decimal"/>
+      <w:lvlText w:val="%1.%2.%3.%4"/>
+      <w:lvlJc w:val="left"/>
+      <w:pPr>
+        <w:ind w:left="1080" w:hanging="1080"/>
+      </w:pPr>
+      <w:rPr>
+        <w:rFonts w:hint="default"/>
+      </w:rPr>
+    </w:lvl>
+    <w:lvl w:ilvl="4">
+      <w:start w:val="1"/>
+      <w:numFmt w:val="decimal"/>
+      <w:lvlText w:val="%1.%2.%3.%4.%5"/>
+      <w:lvlJc w:val="left"/>
+      <w:pPr>
+        <w:ind w:left="1440" w:hanging="1440"/>
+      </w:pPr>
+      <w:rPr>
+        <w:rFonts w:hint="default"/>
+      </w:rPr>
+    </w:lvl>
+    <w:lvl w:ilvl="5">
+      <w:start w:val="1"/>
+      <w:numFmt w:val="decimal"/>
+      <w:lvlText w:val="%1.%2.%3.%4.%5.%6"/>
+      <w:lvlJc w:val="left"/>
+      <w:pPr>
+        <w:ind w:left="1440" w:hanging="1440"/>
+      </w:pPr>
+      <w:rPr>
+        <w:rFonts w:hint="default"/>
+      </w:rPr>
+    </w:lvl>
+    <w:lvl w:ilvl="6">
+      <w:start w:val="1"/>
+      <w:numFmt w:val="decimal"/>
+      <w:lvlText w:val="%1.%2.%3.%4.%5.%6.%7"/>
+      <w:lvlJc w:val="left"/>
+      <w:pPr>
+        <w:ind w:left="1800" w:hanging="1800"/>
+      </w:pPr>
+      <w:rPr>
+        <w:rFonts w:hint="default"/>
+      </w:rPr>
+    </w:lvl>
+    <w:lvl w:ilvl="7">
+      <w:start w:val="1"/>
+      <w:numFmt w:val="decimal"/>
+      <w:lvlText w:val="%1.%2.%3.%4.%5.%6.%7.%8"/>
+      <w:lvlJc w:val="left"/>
+      <w:pPr>
+        <w:ind w:left="2160" w:hanging="2160"/>
+      </w:pPr>
+      <w:rPr>
+        <w:rFonts w:hint="default"/>
+      </w:rPr>
+    </w:lvl>
+    <w:lvl w:ilvl="8">
+      <w:start w:val="1"/>
+      <w:numFmt w:val="decimal"/>
+      <w:lvlText w:val="%1.%2.%3.%4.%5.%6.%7.%8.%9"/>
+      <w:lvlJc w:val="left"/>
+      <w:pPr>
+        <w:ind w:left="2160" w:hanging="2160"/>
+      </w:pPr>
+      <w:rPr>
+        <w:rFonts w:hint="default"/>
+      </w:rPr>
+    </w:lvl>
+  </w:abstractNum>
+  <w:abstractNum w:abstractNumId="3" w15:restartNumberingAfterBreak="0">
+    <w:nsid w:val="3D970719"/>
+    <w:multiLevelType w:val="multilevel"/>
+    <w:tmpl w:val="07000CA2"/>
+    <w:lvl w:ilvl="0">
+      <w:start w:val="1"/>
+      <w:numFmt w:val="decimal"/>
+      <w:lvlText w:val="%1.0"/>
+      <w:lvlJc w:val="left"/>
+      <w:pPr>
+        <w:ind w:left="720" w:hanging="720"/>
+      </w:pPr>
+      <w:rPr>
+        <w:rFonts w:hint="default"/>
+      </w:rPr>
+    </w:lvl>
+    <w:lvl w:ilvl="1">
+      <w:start w:val="1"/>
+      <w:numFmt w:val="decimal"/>
+      <w:lvlText w:val="%1.%2"/>
+      <w:lvlJc w:val="left"/>
+      <w:pPr>
+        <w:ind w:left="1440" w:hanging="720"/>
+      </w:pPr>
+      <w:rPr>
+        <w:rFonts w:hint="default"/>
+      </w:rPr>
+    </w:lvl>
+    <w:lvl w:ilvl="2">
+      <w:start w:val="1"/>
+      <w:numFmt w:val="decimal"/>
+      <w:lvlText w:val="%1.%2.%3"/>
+      <w:lvlJc w:val="left"/>
+      <w:pPr>
+        <w:ind w:left="2160" w:hanging="720"/>
+      </w:pPr>
+      <w:rPr>
+        <w:rFonts w:hint="default"/>
+      </w:rPr>
+    </w:lvl>
+    <w:lvl w:ilvl="3">
+      <w:start w:val="1"/>
+      <w:numFmt w:val="decimal"/>
+      <w:lvlText w:val="%1.%2.%3.%4"/>
+      <w:lvlJc w:val="left"/>
+      <w:pPr>
+        <w:ind w:left="3240" w:hanging="1080"/>
+      </w:pPr>
+      <w:rPr>
+        <w:rFonts w:hint="default"/>
+      </w:rPr>
+    </w:lvl>
+    <w:lvl w:ilvl="4">
+      <w:start w:val="1"/>
+      <w:numFmt w:val="decimal"/>
+      <w:lvlText w:val="%1.%2.%3.%4.%5"/>
+      <w:lvlJc w:val="left"/>
+      <w:pPr>
+        <w:ind w:left="4320" w:hanging="1440"/>
+      </w:pPr>
+      <w:rPr>
+        <w:rFonts w:hint="default"/>
+      </w:rPr>
+    </w:lvl>
+    <w:lvl w:ilvl="5">
+      <w:start w:val="1"/>
+      <w:numFmt w:val="decimal"/>
+      <w:lvlText w:val="%1.%2.%3.%4.%5.%6"/>
+      <w:lvlJc w:val="left"/>
+      <w:pPr>
+        <w:ind w:left="5040" w:hanging="1440"/>
+      </w:pPr>
+      <w:rPr>
+        <w:rFonts w:hint="default"/>
+      </w:rPr>
+    </w:lvl>
+    <w:lvl w:ilvl="6">
+      <w:start w:val="1"/>
+      <w:numFmt w:val="decimal"/>
+      <w:lvlText w:val="%1.%2.%3.%4.%5.%6.%7"/>
+      <w:lvlJc w:val="left"/>
+      <w:pPr>
+        <w:ind w:left="6120" w:hanging="1800"/>
+      </w:pPr>
+      <w:rPr>
+        <w:rFonts w:hint="default"/>
+      </w:rPr>
+    </w:lvl>
+    <w:lvl w:ilvl="7">
+      <w:start w:val="1"/>
+      <w:numFmt w:val="decimal"/>
+      <w:lvlText w:val="%1.%2.%3.%4.%5.%6.%7.%8"/>
+      <w:lvlJc w:val="left"/>
+      <w:pPr>
+        <w:ind w:left="7200" w:hanging="2160"/>
+      </w:pPr>
+      <w:rPr>
+        <w:rFonts w:hint="default"/>
+      </w:rPr>
+    </w:lvl>
+    <w:lvl w:ilvl="8">
+      <w:start w:val="1"/>
+      <w:numFmt w:val="decimal"/>
+      <w:lvlText w:val="%1.%2.%3.%4.%5.%6.%7.%8.%9"/>
+      <w:lvlJc w:val="left"/>
+      <w:pPr>
+        <w:ind w:left="7920" w:hanging="2160"/>
+      </w:pPr>
+      <w:rPr>
+        <w:rFonts w:hint="default"/>
+      </w:rPr>
+    </w:lvl>
+  </w:abstractNum>
+  <w:abstractNum w:abstractNumId="4" w15:restartNumberingAfterBreak="0">
     <w:nsid w:val="485074BC"/>
     <w:multiLevelType w:val="multilevel"/>
     <w:tmpl w:val="167E1FA4"/>
@@ -2324,7 +3336,233 @@
       </w:rPr>
     </w:lvl>
   </w:abstractNum>
-  <w:abstractNum w:abstractNumId="2" w15:restartNumberingAfterBreak="0">
+  <w:abstractNum w:abstractNumId="5" w15:restartNumberingAfterBreak="0">
+    <w:nsid w:val="639A6926"/>
+    <w:multiLevelType w:val="multilevel"/>
+    <w:tmpl w:val="5F44232E"/>
+    <w:lvl w:ilvl="0">
+      <w:start w:val="1"/>
+      <w:numFmt w:val="decimal"/>
+      <w:lvlText w:val="%1"/>
+      <w:lvlJc w:val="left"/>
+      <w:pPr>
+        <w:ind w:left="420" w:hanging="420"/>
+      </w:pPr>
+      <w:rPr>
+        <w:rFonts w:hint="default"/>
+      </w:rPr>
+    </w:lvl>
+    <w:lvl w:ilvl="1">
+      <w:start w:val="2"/>
+      <w:numFmt w:val="decimal"/>
+      <w:lvlText w:val="%1.%2"/>
+      <w:lvlJc w:val="left"/>
+      <w:pPr>
+        <w:ind w:left="1440" w:hanging="720"/>
+      </w:pPr>
+      <w:rPr>
+        <w:rFonts w:hint="default"/>
+      </w:rPr>
+    </w:lvl>
+    <w:lvl w:ilvl="2">
+      <w:start w:val="1"/>
+      <w:numFmt w:val="decimal"/>
+      <w:lvlText w:val="%1.%2.%3"/>
+      <w:lvlJc w:val="left"/>
+      <w:pPr>
+        <w:ind w:left="2160" w:hanging="720"/>
+      </w:pPr>
+      <w:rPr>
+        <w:rFonts w:hint="default"/>
+      </w:rPr>
+    </w:lvl>
+    <w:lvl w:ilvl="3">
+      <w:start w:val="1"/>
+      <w:numFmt w:val="decimal"/>
+      <w:lvlText w:val="%1.%2.%3.%4"/>
+      <w:lvlJc w:val="left"/>
+      <w:pPr>
+        <w:ind w:left="3240" w:hanging="1080"/>
+      </w:pPr>
+      <w:rPr>
+        <w:rFonts w:hint="default"/>
+      </w:rPr>
+    </w:lvl>
+    <w:lvl w:ilvl="4">
+      <w:start w:val="1"/>
+      <w:numFmt w:val="decimal"/>
+      <w:lvlText w:val="%1.%2.%3.%4.%5"/>
+      <w:lvlJc w:val="left"/>
+      <w:pPr>
+        <w:ind w:left="4320" w:hanging="1440"/>
+      </w:pPr>
+      <w:rPr>
+        <w:rFonts w:hint="default"/>
+      </w:rPr>
+    </w:lvl>
+    <w:lvl w:ilvl="5">
+      <w:start w:val="1"/>
+      <w:numFmt w:val="decimal"/>
+      <w:lvlText w:val="%1.%2.%3.%4.%5.%6"/>
+      <w:lvlJc w:val="left"/>
+      <w:pPr>
+        <w:ind w:left="5040" w:hanging="1440"/>
+      </w:pPr>
+      <w:rPr>
+        <w:rFonts w:hint="default"/>
+      </w:rPr>
+    </w:lvl>
+    <w:lvl w:ilvl="6">
+      <w:start w:val="1"/>
+      <w:numFmt w:val="decimal"/>
+      <w:lvlText w:val="%1.%2.%3.%4.%5.%6.%7"/>
+      <w:lvlJc w:val="left"/>
+      <w:pPr>
+        <w:ind w:left="6120" w:hanging="1800"/>
+      </w:pPr>
+      <w:rPr>
+        <w:rFonts w:hint="default"/>
+      </w:rPr>
+    </w:lvl>
+    <w:lvl w:ilvl="7">
+      <w:start w:val="1"/>
+      <w:numFmt w:val="decimal"/>
+      <w:lvlText w:val="%1.%2.%3.%4.%5.%6.%7.%8"/>
+      <w:lvlJc w:val="left"/>
+      <w:pPr>
+        <w:ind w:left="7200" w:hanging="2160"/>
+      </w:pPr>
+      <w:rPr>
+        <w:rFonts w:hint="default"/>
+      </w:rPr>
+    </w:lvl>
+    <w:lvl w:ilvl="8">
+      <w:start w:val="1"/>
+      <w:numFmt w:val="decimal"/>
+      <w:lvlText w:val="%1.%2.%3.%4.%5.%6.%7.%8.%9"/>
+      <w:lvlJc w:val="left"/>
+      <w:pPr>
+        <w:ind w:left="7920" w:hanging="2160"/>
+      </w:pPr>
+      <w:rPr>
+        <w:rFonts w:hint="default"/>
+      </w:rPr>
+    </w:lvl>
+  </w:abstractNum>
+  <w:abstractNum w:abstractNumId="6" w15:restartNumberingAfterBreak="0">
+    <w:nsid w:val="65664BE6"/>
+    <w:multiLevelType w:val="multilevel"/>
+    <w:tmpl w:val="D6B0A416"/>
+    <w:lvl w:ilvl="0">
+      <w:start w:val="1"/>
+      <w:numFmt w:val="decimal"/>
+      <w:lvlText w:val="%1"/>
+      <w:lvlJc w:val="left"/>
+      <w:pPr>
+        <w:ind w:left="420" w:hanging="420"/>
+      </w:pPr>
+      <w:rPr>
+        <w:rFonts w:hint="default"/>
+      </w:rPr>
+    </w:lvl>
+    <w:lvl w:ilvl="1">
+      <w:start w:val="3"/>
+      <w:numFmt w:val="decimal"/>
+      <w:lvlText w:val="%1.%2"/>
+      <w:lvlJc w:val="left"/>
+      <w:pPr>
+        <w:ind w:left="1440" w:hanging="720"/>
+      </w:pPr>
+      <w:rPr>
+        <w:rFonts w:hint="default"/>
+      </w:rPr>
+    </w:lvl>
+    <w:lvl w:ilvl="2">
+      <w:start w:val="1"/>
+      <w:numFmt w:val="decimal"/>
+      <w:lvlText w:val="%1.%2.%3"/>
+      <w:lvlJc w:val="left"/>
+      <w:pPr>
+        <w:ind w:left="2160" w:hanging="720"/>
+      </w:pPr>
+      <w:rPr>
+        <w:rFonts w:hint="default"/>
+      </w:rPr>
+    </w:lvl>
+    <w:lvl w:ilvl="3">
+      <w:start w:val="1"/>
+      <w:numFmt w:val="decimal"/>
+      <w:lvlText w:val="%1.%2.%3.%4"/>
+      <w:lvlJc w:val="left"/>
+      <w:pPr>
+        <w:ind w:left="3240" w:hanging="1080"/>
+      </w:pPr>
+      <w:rPr>
+        <w:rFonts w:hint="default"/>
+      </w:rPr>
+    </w:lvl>
+    <w:lvl w:ilvl="4">
+      <w:start w:val="1"/>
+      <w:numFmt w:val="decimal"/>
+      <w:lvlText w:val="%1.%2.%3.%4.%5"/>
+      <w:lvlJc w:val="left"/>
+      <w:pPr>
+        <w:ind w:left="4320" w:hanging="1440"/>
+      </w:pPr>
+      <w:rPr>
+        <w:rFonts w:hint="default"/>
+      </w:rPr>
+    </w:lvl>
+    <w:lvl w:ilvl="5">
+      <w:start w:val="1"/>
+      <w:numFmt w:val="decimal"/>
+      <w:lvlText w:val="%1.%2.%3.%4.%5.%6"/>
+      <w:lvlJc w:val="left"/>
+      <w:pPr>
+        <w:ind w:left="5040" w:hanging="1440"/>
+      </w:pPr>
+      <w:rPr>
+        <w:rFonts w:hint="default"/>
+      </w:rPr>
+    </w:lvl>
+    <w:lvl w:ilvl="6">
+      <w:start w:val="1"/>
+      <w:numFmt w:val="decimal"/>
+      <w:lvlText w:val="%1.%2.%3.%4.%5.%6.%7"/>
+      <w:lvlJc w:val="left"/>
+      <w:pPr>
+        <w:ind w:left="6120" w:hanging="1800"/>
+      </w:pPr>
+      <w:rPr>
+        <w:rFonts w:hint="default"/>
+      </w:rPr>
+    </w:lvl>
+    <w:lvl w:ilvl="7">
+      <w:start w:val="1"/>
+      <w:numFmt w:val="decimal"/>
+      <w:lvlText w:val="%1.%2.%3.%4.%5.%6.%7.%8"/>
+      <w:lvlJc w:val="left"/>
+      <w:pPr>
+        <w:ind w:left="7200" w:hanging="2160"/>
+      </w:pPr>
+      <w:rPr>
+        <w:rFonts w:hint="default"/>
+      </w:rPr>
+    </w:lvl>
+    <w:lvl w:ilvl="8">
+      <w:start w:val="1"/>
+      <w:numFmt w:val="decimal"/>
+      <w:lvlText w:val="%1.%2.%3.%4.%5.%6.%7.%8.%9"/>
+      <w:lvlJc w:val="left"/>
+      <w:pPr>
+        <w:ind w:left="7920" w:hanging="2160"/>
+      </w:pPr>
+      <w:rPr>
+        <w:rFonts w:hint="default"/>
+      </w:rPr>
+    </w:lvl>
+  </w:abstractNum>
+  <w:abstractNum w:abstractNumId="7" w15:restartNumberingAfterBreak="0">
     <w:nsid w:val="76946D28"/>
     <w:multiLevelType w:val="multilevel"/>
     <w:tmpl w:val="ADA084CA"/>
@@ -2438,13 +3676,28 @@
     </w:lvl>
   </w:abstractNum>
   <w:num w:numId="1">
+    <w:abstractNumId w:val="4"/>
+  </w:num>
+  <w:num w:numId="2">
     <w:abstractNumId w:val="1"/>
   </w:num>
-  <w:num w:numId="2">
+  <w:num w:numId="3">
+    <w:abstractNumId w:val="7"/>
+  </w:num>
+  <w:num w:numId="4">
+    <w:abstractNumId w:val="3"/>
+  </w:num>
+  <w:num w:numId="5">
     <w:abstractNumId w:val="0"/>
   </w:num>
-  <w:num w:numId="3">
+  <w:num w:numId="6">
     <w:abstractNumId w:val="2"/>
+  </w:num>
+  <w:num w:numId="7">
+    <w:abstractNumId w:val="5"/>
+  </w:num>
+  <w:num w:numId="8">
+    <w:abstractNumId w:val="6"/>
   </w:num>
 </w:numbering>
 </file>
@@ -2843,6 +4096,49 @@
     <w:name w:val="Normal"/>
     <w:qFormat/>
   </w:style>
+  <w:style w:type="paragraph" w:styleId="Heading1">
+    <w:name w:val="heading 1"/>
+    <w:basedOn w:val="Normal"/>
+    <w:next w:val="Normal"/>
+    <w:link w:val="Heading1Char"/>
+    <w:uiPriority w:val="9"/>
+    <w:qFormat/>
+    <w:rsid w:val="00F04D10"/>
+    <w:pPr>
+      <w:keepNext/>
+      <w:keepLines/>
+      <w:spacing w:before="240" w:after="0"/>
+      <w:outlineLvl w:val="0"/>
+    </w:pPr>
+    <w:rPr>
+      <w:rFonts w:asciiTheme="majorHAnsi" w:eastAsiaTheme="majorEastAsia" w:hAnsiTheme="majorHAnsi" w:cstheme="majorBidi"/>
+      <w:color w:val="2E74B5" w:themeColor="accent1" w:themeShade="BF"/>
+      <w:sz w:val="32"/>
+      <w:szCs w:val="32"/>
+    </w:rPr>
+  </w:style>
+  <w:style w:type="paragraph" w:styleId="Heading2">
+    <w:name w:val="heading 2"/>
+    <w:basedOn w:val="Normal"/>
+    <w:next w:val="Normal"/>
+    <w:link w:val="Heading2Char"/>
+    <w:uiPriority w:val="9"/>
+    <w:unhideWhenUsed/>
+    <w:qFormat/>
+    <w:rsid w:val="00F04D10"/>
+    <w:pPr>
+      <w:keepNext/>
+      <w:keepLines/>
+      <w:spacing w:before="40" w:after="0"/>
+      <w:outlineLvl w:val="1"/>
+    </w:pPr>
+    <w:rPr>
+      <w:rFonts w:asciiTheme="majorHAnsi" w:eastAsiaTheme="majorEastAsia" w:hAnsiTheme="majorHAnsi" w:cstheme="majorBidi"/>
+      <w:color w:val="2E74B5" w:themeColor="accent1" w:themeShade="BF"/>
+      <w:sz w:val="26"/>
+      <w:szCs w:val="26"/>
+    </w:rPr>
+  </w:style>
   <w:style w:type="character" w:default="1" w:styleId="DefaultParagraphFont">
     <w:name w:val="Default Paragraph Font"/>
     <w:uiPriority w:val="1"/>
@@ -2968,6 +4264,83 @@
         <w:insideV w:val="single" w:sz="4" w:space="0" w:color="auto"/>
       </w:tblBorders>
     </w:tblPr>
+  </w:style>
+  <w:style w:type="character" w:customStyle="1" w:styleId="Heading1Char">
+    <w:name w:val="Heading 1 Char"/>
+    <w:basedOn w:val="DefaultParagraphFont"/>
+    <w:link w:val="Heading1"/>
+    <w:uiPriority w:val="9"/>
+    <w:rsid w:val="00F04D10"/>
+    <w:rPr>
+      <w:rFonts w:asciiTheme="majorHAnsi" w:eastAsiaTheme="majorEastAsia" w:hAnsiTheme="majorHAnsi" w:cstheme="majorBidi"/>
+      <w:color w:val="2E74B5" w:themeColor="accent1" w:themeShade="BF"/>
+      <w:sz w:val="32"/>
+      <w:szCs w:val="32"/>
+    </w:rPr>
+  </w:style>
+  <w:style w:type="character" w:customStyle="1" w:styleId="Heading2Char">
+    <w:name w:val="Heading 2 Char"/>
+    <w:basedOn w:val="DefaultParagraphFont"/>
+    <w:link w:val="Heading2"/>
+    <w:uiPriority w:val="9"/>
+    <w:rsid w:val="00F04D10"/>
+    <w:rPr>
+      <w:rFonts w:asciiTheme="majorHAnsi" w:eastAsiaTheme="majorEastAsia" w:hAnsiTheme="majorHAnsi" w:cstheme="majorBidi"/>
+      <w:color w:val="2E74B5" w:themeColor="accent1" w:themeShade="BF"/>
+      <w:sz w:val="26"/>
+      <w:szCs w:val="26"/>
+    </w:rPr>
+  </w:style>
+  <w:style w:type="paragraph" w:styleId="TOCHeading">
+    <w:name w:val="TOC Heading"/>
+    <w:basedOn w:val="Heading1"/>
+    <w:next w:val="Normal"/>
+    <w:uiPriority w:val="39"/>
+    <w:unhideWhenUsed/>
+    <w:qFormat/>
+    <w:rsid w:val="00F04D10"/>
+    <w:pPr>
+      <w:outlineLvl w:val="9"/>
+    </w:pPr>
+    <w:rPr>
+      <w:lang w:val="en-US"/>
+    </w:rPr>
+  </w:style>
+  <w:style w:type="paragraph" w:styleId="TOC1">
+    <w:name w:val="toc 1"/>
+    <w:basedOn w:val="Normal"/>
+    <w:next w:val="Normal"/>
+    <w:autoRedefine/>
+    <w:uiPriority w:val="39"/>
+    <w:unhideWhenUsed/>
+    <w:rsid w:val="00F04D10"/>
+    <w:pPr>
+      <w:spacing w:after="100"/>
+    </w:pPr>
+  </w:style>
+  <w:style w:type="paragraph" w:styleId="TOC2">
+    <w:name w:val="toc 2"/>
+    <w:basedOn w:val="Normal"/>
+    <w:next w:val="Normal"/>
+    <w:autoRedefine/>
+    <w:uiPriority w:val="39"/>
+    <w:unhideWhenUsed/>
+    <w:rsid w:val="00F04D10"/>
+    <w:pPr>
+      <w:spacing w:after="100"/>
+      <w:ind w:left="220"/>
+    </w:pPr>
+  </w:style>
+  <w:style w:type="character" w:styleId="Hyperlink">
+    <w:name w:val="Hyperlink"/>
+    <w:basedOn w:val="DefaultParagraphFont"/>
+    <w:uiPriority w:val="99"/>
+    <w:unhideWhenUsed/>
+    <w:rsid w:val="00F04D10"/>
+    <w:rPr>
+      <w:color w:val="0563C1" w:themeColor="hyperlink"/>
+      <w:u w:val="single"/>
+    </w:rPr>
   </w:style>
 </w:styles>
 </file>
@@ -3114,11 +4487,14 @@
   </w:compat>
   <w:rsids>
     <w:rsidRoot w:val="00AF4BD7"/>
+    <w:rsid w:val="001A244C"/>
     <w:rsid w:val="001C03C0"/>
     <w:rsid w:val="003C2EB1"/>
+    <w:rsid w:val="006E09EC"/>
     <w:rsid w:val="007077BA"/>
     <w:rsid w:val="00725EEF"/>
     <w:rsid w:val="009D1EF5"/>
+    <w:rsid w:val="00A34353"/>
     <w:rsid w:val="00AF4BD7"/>
     <w:rsid w:val="00AF7F76"/>
   </w:rsids>
@@ -3901,4 +5277,16 @@
     </a:ext>
   </a:extLst>
 </a:theme>
+</file>
+
+<file path=customXml/item1.xml><?xml version="1.0" encoding="utf-8"?>
+<b:Sources xmlns:b="http://schemas.openxmlformats.org/officeDocument/2006/bibliography" xmlns="http://schemas.openxmlformats.org/officeDocument/2006/bibliography" SelectedStyle="\APASixthEditionOfficeOnline.xsl" StyleName="APA" Version="6"/>
+</file>
+
+<file path=customXml/itemProps1.xml><?xml version="1.0" encoding="utf-8"?>
+<ds:datastoreItem xmlns:ds="http://schemas.openxmlformats.org/officeDocument/2006/customXml" ds:itemID="{B06BE87C-41E0-4285-80EF-55E6E085F38D}">
+  <ds:schemaRefs>
+    <ds:schemaRef ds:uri="http://schemas.openxmlformats.org/officeDocument/2006/bibliography"/>
+  </ds:schemaRefs>
+</ds:datastoreItem>
 </file>
</xml_diff>